<commit_message>
80% Completed Task2 Report
Need to include:
- Screenshots of Testing
- Scan over Detection Functions
- Talk about Turning & Forward/Backward Functions
- Include Depth detection in Movement 
- Any more improvements
</commit_message>
<xml_diff>
--- a/Task 2 - Human Following.docx
+++ b/Task 2 - Human Following.docx
@@ -125,7 +125,24 @@
         <w:rPr>
           <w:rtl w:val="0"/>
         </w:rPr>
-        <w:t xml:space="preserve">The below Flow Chart describes the process of how each detection is defined and the results are given by drawing/ignoring or updating the bounding box for use in the movement section of the robot. </w:t>
+        <w:t xml:space="preserve">The below Flow Chart describes the process of how each detection is defined and the results are given by drawing/ignoring or updating the bounding box for use in the movement section of the </w:t>
+      </w:r>
+      <w:commentRangeStart w:id="0"/>
+      <w:r>
+        <w:rPr>
+          <w:rtl w:val="0"/>
+        </w:rPr>
+        <w:t xml:space="preserve">robot</w:t>
+      </w:r>
+      <w:commentRangeEnd w:id="0"/>
+      <w:r>
+        <w:commentReference w:id="0"/>
+      </w:r>
+      <w:r>
+        <w:rPr>
+          <w:rtl w:val="0"/>
+        </w:rPr>
+        <w:t xml:space="preserve">. </w:t>
       </w:r>
     </w:p>
     <w:p>
@@ -774,61 +791,28 @@
         <w:rPr>
           <w:rtl w:val="0"/>
         </w:rPr>
-      </w:r>
-    </w:p>
-    <w:p>
-      <w:pPr>
-        <w:rPr/>
-      </w:pPr>
-      <w:r>
-        <w:rPr>
-          <w:rtl w:val="0"/>
-        </w:rPr>
-        <w:t xml:space="preserve">( Only What happens in the Image NOT MOVEMENT )</w:t>
-      </w:r>
-    </w:p>
-    <w:p>
-      <w:pPr>
-        <w:rPr/>
-      </w:pPr>
-      <w:r>
-        <w:rPr>
-          <w:rtl w:val="0"/>
-        </w:rPr>
-        <w:t xml:space="preserve">- What happens with the bounding box when run?</w:t>
-      </w:r>
-    </w:p>
-    <w:p>
-      <w:pPr>
-        <w:rPr/>
-      </w:pPr>
-      <w:r>
-        <w:rPr>
-          <w:rtl w:val="0"/>
-        </w:rPr>
-        <w:t xml:space="preserve">- What happens when there is more than one person behind it?</w:t>
-      </w:r>
-    </w:p>
-    <w:p>
-      <w:pPr>
-        <w:rPr/>
-      </w:pPr>
-      <w:r>
-        <w:rPr>
-          <w:rtl w:val="0"/>
-        </w:rPr>
-        <w:t xml:space="preserve">- What happens when the selected target moves left/right?</w:t>
-      </w:r>
-    </w:p>
-    <w:p>
-      <w:pPr>
-        <w:rPr/>
-      </w:pPr>
-      <w:r>
-        <w:rPr>
-          <w:rtl w:val="0"/>
-        </w:rPr>
-        <w:t xml:space="preserve">(Bounding Box Screenshots)</w:t>
+        <w:t xml:space="preserve">As seen from the image below, the bounding box is scaled to a smaller square which covers all of the human. And the debug messages accompanying it shows the average depth of the bounding box and the next action of the robot when the bounding box (human) moves either to the left side or to the right. </w:t>
+      </w:r>
+    </w:p>
+    <w:p>
+      <w:pPr>
+        <w:rPr/>
+      </w:pPr>
+      <w:r>
+        <w:rPr>
+          <w:rtl w:val="0"/>
+        </w:rPr>
+      </w:r>
+    </w:p>
+    <w:p>
+      <w:pPr>
+        <w:rPr/>
+      </w:pPr>
+      <w:r>
+        <w:rPr>
+          <w:rtl w:val="0"/>
+        </w:rPr>
+        <w:t xml:space="preserve">(Bounding Box &amp; Debug Msg - Screenshots)</w:t>
       </w:r>
     </w:p>
     <w:p>
@@ -902,12 +886,12 @@
           <wp:inline distB="114300" distT="114300" distL="114300" distR="114300">
             <wp:extent cx="2839641" cy="2643188"/>
             <wp:effectExtent b="0" l="0" r="0" t="0"/>
-            <wp:docPr id="1" name="image2.png"/>
+            <wp:docPr id="1" name="image1.png"/>
             <a:graphic>
               <a:graphicData uri="http://schemas.openxmlformats.org/drawingml/2006/picture">
                 <pic:pic>
                   <pic:nvPicPr>
-                    <pic:cNvPr id="0" name="image2.png"/>
+                    <pic:cNvPr id="0" name="image1.png"/>
                     <pic:cNvPicPr preferRelativeResize="0"/>
                   </pic:nvPicPr>
                   <pic:blipFill>
@@ -939,35 +923,24 @@
     </w:p>
     <w:p>
       <w:pPr>
-        <w:rPr/>
-      </w:pPr>
-      <w:r>
-        <w:rPr>
-          <w:rtl w:val="0"/>
-        </w:rPr>
-        <w:t xml:space="preserve">- Right/Left Movement (Turning)</w:t>
-      </w:r>
-    </w:p>
-    <w:p>
-      <w:pPr>
-        <w:rPr/>
-      </w:pPr>
-      <w:r>
-        <w:rPr>
-          <w:rtl w:val="0"/>
-        </w:rPr>
-        <w:t xml:space="preserve">- Very Far away? (maybe improvement in 2.3.3)</w:t>
-      </w:r>
-    </w:p>
-    <w:p>
-      <w:pPr>
-        <w:rPr/>
-      </w:pPr>
-      <w:r>
-        <w:rPr>
-          <w:rtl w:val="0"/>
-        </w:rPr>
-        <w:t xml:space="preserve">- etc?</w:t>
+        <w:jc w:val="center"/>
+        <w:rPr/>
+      </w:pPr>
+      <w:r>
+        <w:rPr>
+          <w:rtl w:val="0"/>
+        </w:rPr>
+      </w:r>
+    </w:p>
+    <w:p>
+      <w:pPr>
+        <w:rPr/>
+      </w:pPr>
+      <w:r>
+        <w:rPr>
+          <w:rtl w:val="0"/>
+        </w:rPr>
+        <w:t xml:space="preserve">For the robot to turn, we decided that the best was to detect which direction the bounding box was moving based on the midpoint of the horizontal lines (Centre Point) of the bounding box, then turn the robot in the same direction. The below flow chart shows how the robot would decide which direction to turn based on the parameters set in the code. </w:t>
       </w:r>
     </w:p>
     <w:p>
@@ -996,19 +969,19 @@
         <w:jc w:val="center"/>
         <w:rPr/>
       </w:pPr>
-      <w:commentRangeStart w:id="0"/>
+      <w:commentRangeStart w:id="1"/>
       <w:r>
         <w:rPr/>
         <w:drawing>
           <wp:inline distB="114300" distT="114300" distL="114300" distR="114300">
             <wp:extent cx="3016677" cy="2818087"/>
             <wp:effectExtent b="0" l="0" r="0" t="0"/>
-            <wp:docPr id="3" name="image1.png"/>
+            <wp:docPr id="3" name="image2.png"/>
             <a:graphic>
               <a:graphicData uri="http://schemas.openxmlformats.org/drawingml/2006/picture">
                 <pic:pic>
                   <pic:nvPicPr>
-                    <pic:cNvPr id="0" name="image1.png"/>
+                    <pic:cNvPr id="0" name="image2.png"/>
                     <pic:cNvPicPr preferRelativeResize="0"/>
                   </pic:nvPicPr>
                   <pic:blipFill>
@@ -1032,24 +1005,36 @@
           </wp:inline>
         </w:drawing>
       </w:r>
-      <w:commentRangeEnd w:id="0"/>
-      <w:r>
-        <w:commentReference w:id="0"/>
-      </w:r>
-      <w:r>
-        <w:rPr>
-          <w:rtl w:val="0"/>
-        </w:rPr>
-      </w:r>
-    </w:p>
-    <w:p>
-      <w:pPr>
-        <w:rPr/>
-      </w:pPr>
-      <w:r>
-        <w:rPr>
-          <w:rtl w:val="0"/>
-        </w:rPr>
+      <w:commentRangeEnd w:id="1"/>
+      <w:r>
+        <w:commentReference w:id="1"/>
+      </w:r>
+      <w:r>
+        <w:rPr>
+          <w:rtl w:val="0"/>
+        </w:rPr>
+      </w:r>
+    </w:p>
+    <w:p>
+      <w:pPr>
+        <w:jc w:val="center"/>
+        <w:rPr/>
+      </w:pPr>
+      <w:r>
+        <w:rPr>
+          <w:rtl w:val="0"/>
+        </w:rPr>
+      </w:r>
+    </w:p>
+    <w:p>
+      <w:pPr>
+        <w:rPr/>
+      </w:pPr>
+      <w:r>
+        <w:rPr>
+          <w:rtl w:val="0"/>
+        </w:rPr>
+        <w:t xml:space="preserve">The terms “Too Far Left” and “Too Far Right” are based on thresholds that are set to 30% of either side of the image. The reason for not using a 50/50 threshold is because then the robot would keep jittering left and right as it would be highly unlikely that the ‘target’ would be perfectly in the centre. </w:t>
       </w:r>
     </w:p>
     <w:p>
@@ -1409,7 +1394,7 @@
         </w:rPr>
         <w:t xml:space="preserve">Forward/Backward Function</w:t>
       </w:r>
-      <w:commentRangeStart w:id="1"/>
+      <w:commentRangeStart w:id="2"/>
       <w:r>
         <w:rPr>
           <w:color w:val="212121"/>
@@ -1447,9 +1432,9 @@
         </w:rPr>
         <w:t xml:space="preserve"> 690 &lt; depth &lt; 710:</w:t>
       </w:r>
-      <w:commentRangeEnd w:id="1"/>
-      <w:r>
-        <w:commentReference w:id="1"/>
+      <w:commentRangeEnd w:id="2"/>
+      <w:r>
+        <w:commentReference w:id="2"/>
       </w:r>
       <w:r>
         <w:rPr>
@@ -1764,7 +1749,17 @@
         <w:rPr>
           <w:rtl w:val="0"/>
         </w:rPr>
-        <w:t xml:space="preserve">xxx</w:t>
+        <w:t xml:space="preserve">For this test, we have a screenshot of the bounding box’s behaviour when faced with multiple background detections.</w:t>
+      </w:r>
+    </w:p>
+    <w:p>
+      <w:pPr>
+        <w:rPr/>
+      </w:pPr>
+      <w:r>
+        <w:rPr>
+          <w:rtl w:val="0"/>
+        </w:rPr>
       </w:r>
     </w:p>
     <w:p>
@@ -1776,6 +1771,27 @@
           <w:rtl w:val="0"/>
         </w:rPr>
         <w:t xml:space="preserve">(Screenshots/Pictures) </w:t>
+      </w:r>
+    </w:p>
+    <w:p>
+      <w:pPr>
+        <w:rPr/>
+      </w:pPr>
+      <w:r>
+        <w:rPr>
+          <w:rtl w:val="0"/>
+        </w:rPr>
+      </w:r>
+    </w:p>
+    <w:p>
+      <w:pPr>
+        <w:rPr/>
+      </w:pPr>
+      <w:r>
+        <w:rPr>
+          <w:rtl w:val="0"/>
+        </w:rPr>
+        <w:t xml:space="preserve">As seen above ***.</w:t>
       </w:r>
     </w:p>
     <w:p>
@@ -1800,29 +1816,7 @@
         <w:rPr>
           <w:rtl w:val="0"/>
         </w:rPr>
-        <w:t xml:space="preserve">xxx</w:t>
-      </w:r>
-    </w:p>
-    <w:p>
-      <w:pPr>
-        <w:rPr/>
-      </w:pPr>
-      <w:r>
-        <w:rPr>
-          <w:rtl w:val="0"/>
-        </w:rPr>
-        <w:t xml:space="preserve">- Talk about how both the detections and robot movement work together, i.e.</w:t>
-      </w:r>
-    </w:p>
-    <w:p>
-      <w:pPr>
-        <w:rPr/>
-      </w:pPr>
-      <w:r>
-        <w:rPr>
-          <w:rtl w:val="0"/>
-        </w:rPr>
-        <w:t xml:space="preserve">- What if the target moves backwards and to the side…?</w:t>
+        <w:t xml:space="preserve">In conclusion, the robot is able to follow its target at a “safe distance”. In accordance with this, the robot has also been tested when the target moved both to the side and backwards. This resulted in the robot turning to the human’s position followed by a forward movement of the robot. In an ideal world, the robot should curve its forward movement to show fluidity in its actions.</w:t>
       </w:r>
     </w:p>
     <w:p>
@@ -1847,18 +1841,17 @@
         <w:rPr>
           <w:rtl w:val="0"/>
         </w:rPr>
-        <w:t xml:space="preserve">xxx</w:t>
-      </w:r>
-    </w:p>
-    <w:p>
-      <w:pPr>
-        <w:rPr/>
-      </w:pPr>
-      <w:r>
-        <w:rPr>
-          <w:rtl w:val="0"/>
-        </w:rPr>
-        <w:t xml:space="preserve">- Rate of forward/backward movement?</w:t>
+        <w:t xml:space="preserve">In order to improve this task, we would have liked to implement the earlier discussed function. This would be done using the robot.forward_left(x) and robot.forward_right(x) functions. In addition to this, we would have also liked to implement the speed of which the robot moves forward and backward. This would have been dependent on the robot’s distance away from the target. </w:t>
+      </w:r>
+    </w:p>
+    <w:p>
+      <w:pPr>
+        <w:rPr/>
+      </w:pPr>
+      <w:r>
+        <w:rPr>
+          <w:rtl w:val="0"/>
+        </w:rPr>
       </w:r>
     </w:p>
     <w:p>
@@ -1894,7 +1887,7 @@
 
 <file path=word/comments.xml><?xml version="1.0" encoding="utf-8"?>
 <w:comments xmlns:mc="http://schemas.openxmlformats.org/markup-compatibility/2006" xmlns:o="urn:schemas-microsoft-com:office:office" xmlns:r="http://schemas.openxmlformats.org/officeDocument/2006/relationships" xmlns:m="http://schemas.openxmlformats.org/officeDocument/2006/math" xmlns:v="urn:schemas-microsoft-com:vml" xmlns:wp="http://schemas.openxmlformats.org/drawingml/2006/wordprocessingDrawing" xmlns:w10="urn:schemas-microsoft-com:office:word" xmlns:w="http://schemas.openxmlformats.org/wordprocessingml/2006/main" xmlns:wne="http://schemas.microsoft.com/office/word/2006/wordml" xmlns:sl="http://schemas.openxmlformats.org/schemaLibrary/2006/main" xmlns:a="http://schemas.openxmlformats.org/drawingml/2006/main" xmlns:pic="http://schemas.openxmlformats.org/drawingml/2006/picture" xmlns:c="http://schemas.openxmlformats.org/drawingml/2006/chart" xmlns:lc="http://schemas.openxmlformats.org/drawingml/2006/lockedCanvas" xmlns:dgm="http://schemas.openxmlformats.org/drawingml/2006/diagram" xmlns:wps="http://schemas.microsoft.com/office/word/2010/wordprocessingShape" xmlns:wpg="http://schemas.microsoft.com/office/word/2010/wordprocessingGroup" xmlns:w14="http://schemas.microsoft.com/office/word/2010/wordml" xmlns:w15="http://schemas.microsoft.com/office/word/2012/wordml">
-  <w:comment w:author="William Clarke" w:id="0" w:date="2024-05-08T11:10:34Z">
+  <w:comment w:author="William Clarke" w:id="0" w:date="2024-05-09T14:28:15Z">
     <w:p>
       <w:pPr>
         <w:keepNext w:val="0"/>
@@ -1941,11 +1934,62 @@
           <w:vertAlign w:val="baseline"/>
           <w:rtl w:val="0"/>
         </w:rPr>
+        <w:t xml:space="preserve">Need to add Bounding Box Pictures/ Screenshots</w:t>
+      </w:r>
+    </w:p>
+  </w:comment>
+  <w:comment w:author="William Clarke" w:id="1" w:date="2024-05-08T11:10:34Z">
+    <w:p>
+      <w:pPr>
+        <w:keepNext w:val="0"/>
+        <w:keepLines w:val="0"/>
+        <w:pageBreakBefore w:val="0"/>
+        <w:widowControl w:val="0"/>
+        <w:pBdr>
+          <w:top w:space="0" w:sz="0" w:val="nil"/>
+          <w:left w:space="0" w:sz="0" w:val="nil"/>
+          <w:bottom w:space="0" w:sz="0" w:val="nil"/>
+          <w:right w:space="0" w:sz="0" w:val="nil"/>
+          <w:between w:space="0" w:sz="0" w:val="nil"/>
+        </w:pBdr>
+        <w:shd w:fill="auto" w:val="clear"/>
+        <w:spacing w:after="0" w:before="0" w:line="240" w:lineRule="auto"/>
+        <w:ind w:left="0" w:right="0" w:firstLine="0"/>
+        <w:jc w:val="left"/>
+        <w:rPr>
+          <w:rFonts w:ascii="Arial" w:cs="Arial" w:eastAsia="Arial" w:hAnsi="Arial"/>
+          <w:b w:val="0"/>
+          <w:i w:val="0"/>
+          <w:smallCaps w:val="0"/>
+          <w:strike w:val="0"/>
+          <w:color w:val="000000"/>
+          <w:sz w:val="22"/>
+          <w:szCs w:val="22"/>
+          <w:u w:val="none"/>
+          <w:shd w:fill="auto" w:val="clear"/>
+          <w:vertAlign w:val="baseline"/>
+        </w:rPr>
+      </w:pPr>
+      <w:r>
+        <w:rPr>
+          <w:rFonts w:ascii="Arial" w:cs="Arial" w:eastAsia="Arial" w:hAnsi="Arial"/>
+          <w:b w:val="0"/>
+          <w:i w:val="0"/>
+          <w:smallCaps w:val="0"/>
+          <w:strike w:val="0"/>
+          <w:color w:val="000000"/>
+          <w:sz w:val="22"/>
+          <w:szCs w:val="22"/>
+          <w:u w:val="none"/>
+          <w:shd w:fill="auto" w:val="clear"/>
+          <w:vertAlign w:val="baseline"/>
+          <w:rtl w:val="0"/>
+        </w:rPr>
         <w:t xml:space="preserve">NEED TO CHANGE (not center point uses WxH Threshold)</w:t>
       </w:r>
     </w:p>
   </w:comment>
-  <w:comment w:author="William Clarke" w:id="1" w:date="2024-05-09T14:20:47Z">
+  <w:comment w:author="William Clarke" w:id="2" w:date="2024-05-09T14:20:47Z">
     <w:p>
       <w:pPr>
         <w:keepNext w:val="0"/>

</xml_diff>